<commit_message>
update WMO Met Data Exchange Interoperability Experiment
</commit_message>
<xml_diff>
--- a/metdx-ie/metdx-ie-DRAFT.docx
+++ b/metdx-ie/metdx-ie-DRAFT.docx
@@ -45,7 +45,7 @@
         <w:pStyle w:val="Date"/>
       </w:pPr>
       <w:r>
-        <w:t xml:space="preserve">2025-01-25</w:t>
+        <w:t xml:space="preserve">2025-01-28</w:t>
       </w:r>
     </w:p>
     <w:p>
@@ -98,7 +98,7 @@
               <w:jc w:val="left"/>
             </w:pPr>
             <w:r>
-              <w:t xml:space="preserve">Date: 2025-01-25</w:t>
+              <w:t xml:space="preserve">Date: 2025-01-28</w:t>
             </w:r>
           </w:p>
         </w:tc>
@@ -673,6 +673,17 @@
       </w:pPr>
       <w:r>
         <w:t xml:space="preserve">interfaces and encodings for cloud optimized data discovery and access</w:t>
+      </w:r>
+    </w:p>
+    <w:p>
+      <w:pPr>
+        <w:numPr>
+          <w:ilvl w:val="0"/>
+          <w:numId w:val="1002"/>
+        </w:numPr>
+      </w:pPr>
+      <w:r>
+        <w:t xml:space="preserve">data usage insights, weblogs for Global Caches and Global Discovery Catalogues</w:t>
       </w:r>
     </w:p>
     <w:p>

</xml_diff>